<commit_message>
Update switch case version
</commit_message>
<xml_diff>
--- a/Đồ Án.docx
+++ b/Đồ Án.docx
@@ -5808,7 +5808,9 @@
         </w:rPr>
         <w:t>1. Cài đặt các thao tác chính trên ngăn xếp</w:t>
       </w:r>
+      <w:bookmarkStart w:id="12" w:name="_GoBack"/>
       <w:bookmarkEnd w:id="11"/>
+      <w:bookmarkEnd w:id="12"/>
     </w:p>
     <w:p>
       <w:pPr>
@@ -7555,10 +7557,10 @@
         <w:spacing w:after="100" w:afterAutospacing="1" w:line="360" w:lineRule="auto"/>
         <w:jc w:val="both"/>
         <w:rPr>
-          <w:rFonts w:ascii="Times New Roman" w:hAnsi="Times New Roman" w:cs="Times New Roman"/>
-          <w:color w:val="000000" w:themeColor="text1"/>
-          <w:sz w:val="26"/>
-          <w:szCs w:val="26"/>
+          <w:rFonts w:ascii="Consolas" w:hAnsi="Consolas" w:cs="Consolas"/>
+          <w:color w:val="000000"/>
+          <w:sz w:val="19"/>
+          <w:szCs w:val="19"/>
         </w:rPr>
       </w:pPr>
       <w:r>
@@ -7570,6 +7572,18 @@
         </w:rPr>
         <w:t>}</w:t>
       </w:r>
+    </w:p>
+    <w:p>
+      <w:pPr>
+        <w:spacing w:after="100" w:afterAutospacing="1" w:line="360" w:lineRule="auto"/>
+        <w:jc w:val="both"/>
+        <w:rPr>
+          <w:rFonts w:ascii="Consolas" w:hAnsi="Consolas" w:cs="Consolas"/>
+          <w:color w:val="000000"/>
+          <w:sz w:val="19"/>
+          <w:szCs w:val="19"/>
+        </w:rPr>
+      </w:pPr>
     </w:p>
     <w:p>
       <w:pPr>
@@ -7582,16 +7596,17 @@
           <w:color w:val="000000" w:themeColor="text1"/>
         </w:rPr>
       </w:pPr>
-      <w:bookmarkStart w:id="12" w:name="_Toc530125223"/>
+      <w:bookmarkStart w:id="13" w:name="_Toc530125223"/>
       <w:r>
         <w:rPr>
           <w:rFonts w:ascii="Times New Roman" w:eastAsia="Times New Roman" w:hAnsi="Times New Roman" w:cs="Times New Roman"/>
           <w:b/>
           <w:color w:val="000000" w:themeColor="text1"/>
         </w:rPr>
+        <w:lastRenderedPageBreak/>
         <w:t>2. Sử dụng ngăn xếp để lưu nước đi</w:t>
       </w:r>
-      <w:bookmarkEnd w:id="12"/>
+      <w:bookmarkEnd w:id="13"/>
       <w:r>
         <w:rPr>
           <w:rFonts w:ascii="Times New Roman" w:eastAsia="Times New Roman" w:hAnsi="Times New Roman" w:cs="Times New Roman"/>
@@ -7743,7 +7758,6 @@
           <w:sz w:val="19"/>
           <w:szCs w:val="19"/>
         </w:rPr>
-        <w:lastRenderedPageBreak/>
         <w:t>{</w:t>
       </w:r>
     </w:p>
@@ -8623,7 +8637,7 @@
           <w:color w:val="000000" w:themeColor="text1"/>
         </w:rPr>
       </w:pPr>
-      <w:bookmarkStart w:id="13" w:name="_Toc530125224"/>
+      <w:bookmarkStart w:id="14" w:name="_Toc530125224"/>
       <w:r>
         <w:rPr>
           <w:rFonts w:ascii="Times New Roman" w:eastAsia="Times New Roman" w:hAnsi="Times New Roman" w:cs="Times New Roman"/>
@@ -8640,7 +8654,7 @@
         </w:rPr>
         <w:t>Kiểm tra và gở bỏ các nước đi không hợp lệ (ứng dụng quay lui)</w:t>
       </w:r>
-      <w:bookmarkEnd w:id="13"/>
+      <w:bookmarkEnd w:id="14"/>
     </w:p>
     <w:p>
       <w:pPr>
@@ -8798,6 +8812,15 @@
         </w:rPr>
         <w:t>) &amp;&amp;</w:t>
       </w:r>
+      <w:r>
+        <w:rPr>
+          <w:rFonts w:ascii="Consolas" w:hAnsi="Consolas" w:cs="Consolas"/>
+          <w:color w:val="000000"/>
+          <w:sz w:val="19"/>
+          <w:szCs w:val="19"/>
+        </w:rPr>
+        <w:t xml:space="preserve">     //thử các nước đi trong phạm vi bàn cờ</w:t>
+      </w:r>
     </w:p>
     <w:p>
       <w:pPr>
@@ -8882,6 +8905,25 @@
         <w:tab/>
         <w:t>(board[newx][newy] == 0));</w:t>
       </w:r>
+      <w:r>
+        <w:rPr>
+          <w:rFonts w:ascii="Consolas" w:hAnsi="Consolas" w:cs="Consolas"/>
+          <w:color w:val="000000"/>
+          <w:sz w:val="19"/>
+          <w:szCs w:val="19"/>
+        </w:rPr>
+        <w:tab/>
+      </w:r>
+      <w:r>
+        <w:rPr>
+          <w:rFonts w:ascii="Consolas" w:hAnsi="Consolas" w:cs="Consolas"/>
+          <w:color w:val="000000"/>
+          <w:sz w:val="19"/>
+          <w:szCs w:val="19"/>
+        </w:rPr>
+        <w:tab/>
+        <w:t>//các nước đi chưa được đi qua</w:t>
+      </w:r>
     </w:p>
     <w:p>
       <w:pPr>
@@ -8915,7 +8957,7 @@
           <w:color w:val="000000" w:themeColor="text1"/>
         </w:rPr>
       </w:pPr>
-      <w:bookmarkStart w:id="14" w:name="_Toc530125225"/>
+      <w:bookmarkStart w:id="15" w:name="_Toc530125225"/>
       <w:r>
         <w:rPr>
           <w:rFonts w:ascii="Times New Roman" w:eastAsia="Times New Roman" w:hAnsi="Times New Roman" w:cs="Times New Roman"/>
@@ -8932,7 +8974,7 @@
         </w:rPr>
         <w:t>Sử dụng ngăn xếp để truy xuất lại các nước đi hợp lệ trước</w:t>
       </w:r>
-      <w:bookmarkEnd w:id="14"/>
+      <w:bookmarkEnd w:id="15"/>
     </w:p>
     <w:p>
       <w:pPr>
@@ -9645,6 +9687,15 @@
         </w:rPr>
         <w:tab/>
       </w:r>
+      <w:r>
+        <w:rPr>
+          <w:rFonts w:ascii="Consolas" w:hAnsi="Consolas" w:cs="Consolas"/>
+          <w:color w:val="000000"/>
+          <w:sz w:val="19"/>
+          <w:szCs w:val="19"/>
+        </w:rPr>
+        <w:t>//cho đến khi hết nước đi</w:t>
+      </w:r>
     </w:p>
     <w:p>
       <w:pPr>
@@ -9678,7 +9729,7 @@
           <w:color w:val="auto"/>
         </w:rPr>
       </w:pPr>
-      <w:bookmarkStart w:id="15" w:name="_Toc530125226"/>
+      <w:bookmarkStart w:id="16" w:name="_Toc530125226"/>
       <w:r>
         <w:rPr>
           <w:rFonts w:ascii="Times New Roman" w:hAnsi="Times New Roman" w:cs="Times New Roman"/>
@@ -9687,7 +9738,7 @@
         </w:rPr>
         <w:t>5. Lập trình và thử nghiệm</w:t>
       </w:r>
-      <w:bookmarkEnd w:id="15"/>
+      <w:bookmarkEnd w:id="16"/>
     </w:p>
     <w:p>
       <w:pPr>
@@ -9866,7 +9917,7 @@
           <w:szCs w:val="28"/>
         </w:rPr>
       </w:pPr>
-      <w:bookmarkStart w:id="16" w:name="_Toc530125227"/>
+      <w:bookmarkStart w:id="17" w:name="_Toc530125227"/>
       <w:r>
         <w:rPr>
           <w:rFonts w:ascii="Times New Roman" w:hAnsi="Times New Roman" w:cs="Times New Roman"/>
@@ -9877,7 +9928,7 @@
         </w:rPr>
         <w:t>VI. MÔ TẢ PHÂN CÔNG CÔNG VIỆC</w:t>
       </w:r>
-      <w:bookmarkEnd w:id="16"/>
+      <w:bookmarkEnd w:id="17"/>
     </w:p>
     <w:tbl>
       <w:tblPr>
@@ -11106,7 +11157,7 @@
           <w:szCs w:val="28"/>
         </w:rPr>
       </w:pPr>
-      <w:bookmarkStart w:id="17" w:name="_Toc530125228"/>
+      <w:bookmarkStart w:id="18" w:name="_Toc530125228"/>
       <w:r>
         <w:rPr>
           <w:rFonts w:ascii="Times New Roman" w:hAnsi="Times New Roman" w:cs="Times New Roman"/>
@@ -11118,12 +11169,13 @@
         <w:lastRenderedPageBreak/>
         <w:t>VII. KẾT LUẬN</w:t>
       </w:r>
-      <w:bookmarkEnd w:id="17"/>
+      <w:bookmarkEnd w:id="18"/>
     </w:p>
     <w:p>
       <w:pPr>
         <w:pStyle w:val="Heading2"/>
         <w:spacing w:after="100" w:afterAutospacing="1"/>
+        <w:ind w:left="540"/>
         <w:rPr>
           <w:rFonts w:ascii="Times New Roman" w:hAnsi="Times New Roman" w:cs="Times New Roman"/>
           <w:b/>
@@ -11141,6 +11193,145 @@
     </w:p>
     <w:p>
       <w:pPr>
+        <w:spacing w:after="240" w:line="360" w:lineRule="auto"/>
+        <w:ind w:firstLine="540"/>
+        <w:jc w:val="both"/>
+        <w:rPr>
+          <w:rFonts w:ascii="Times New Roman" w:hAnsi="Times New Roman" w:cs="Times New Roman"/>
+          <w:sz w:val="26"/>
+          <w:szCs w:val="26"/>
+        </w:rPr>
+      </w:pPr>
+      <w:r>
+        <w:rPr>
+          <w:rFonts w:ascii="Times New Roman" w:hAnsi="Times New Roman" w:cs="Times New Roman"/>
+          <w:sz w:val="26"/>
+          <w:szCs w:val="26"/>
+        </w:rPr>
+        <w:t>Trong quá trình thực hiện đề tài, mặc dù đã ra sức nghiên cứu và cố gắng nhưng chắc chắn khó tránh khỏi những thiếu sót, chúng em rất mong nhận được sự chỉ dẫn, ý kiến đóng góp của thầy để chúng em ngày càng hoàn thiện hơn.</w:t>
+      </w:r>
+    </w:p>
+    <w:p>
+      <w:pPr>
+        <w:spacing w:after="240" w:line="360" w:lineRule="auto"/>
+        <w:ind w:firstLine="540"/>
+        <w:jc w:val="both"/>
+        <w:rPr>
+          <w:rFonts w:ascii="Times New Roman" w:hAnsi="Times New Roman" w:cs="Times New Roman"/>
+          <w:color w:val="000000"/>
+          <w:sz w:val="26"/>
+          <w:szCs w:val="26"/>
+        </w:rPr>
+      </w:pPr>
+      <w:r>
+        <w:rPr>
+          <w:rFonts w:ascii="Times New Roman" w:hAnsi="Times New Roman" w:cs="Times New Roman"/>
+          <w:color w:val="000000"/>
+          <w:sz w:val="26"/>
+          <w:szCs w:val="26"/>
+        </w:rPr>
+        <w:t>Sau một thời học tập và nghiên cứu, em nhận thấy một số</w:t>
+      </w:r>
+      <w:r>
+        <w:rPr>
+          <w:rFonts w:ascii="Times New Roman" w:hAnsi="Times New Roman" w:cs="Times New Roman"/>
+          <w:color w:val="000000"/>
+          <w:sz w:val="26"/>
+          <w:szCs w:val="26"/>
+        </w:rPr>
+        <w:t xml:space="preserve"> khó khăn:</w:t>
+      </w:r>
+    </w:p>
+    <w:p>
+      <w:pPr>
+        <w:spacing w:after="240" w:line="360" w:lineRule="auto"/>
+        <w:ind w:firstLine="540"/>
+        <w:jc w:val="both"/>
+        <w:rPr>
+          <w:rFonts w:ascii="Times New Roman" w:hAnsi="Times New Roman" w:cs="Times New Roman"/>
+          <w:color w:val="000000"/>
+          <w:sz w:val="26"/>
+          <w:szCs w:val="26"/>
+        </w:rPr>
+      </w:pPr>
+      <w:r>
+        <w:rPr>
+          <w:rFonts w:ascii="Times New Roman" w:hAnsi="Times New Roman" w:cs="Times New Roman"/>
+          <w:color w:val="000000"/>
+          <w:sz w:val="26"/>
+          <w:szCs w:val="26"/>
+        </w:rPr>
+        <w:t xml:space="preserve">+ Việc tìm hiểu và sử dụng ngăn xếp để đưa vào bài toán “Mã đi tuần” là khó khăn đầu tiên. Chúng em phải tham khảo qua rất nhiều tài liệu, trang web, diễn đàn tiếng anh để có thể hiểu được cách liên hệ ngăn xếp vào bài toán. </w:t>
+      </w:r>
+    </w:p>
+    <w:p>
+      <w:pPr>
+        <w:spacing w:after="240" w:line="360" w:lineRule="auto"/>
+        <w:ind w:firstLine="540"/>
+        <w:jc w:val="both"/>
+        <w:rPr>
+          <w:rFonts w:ascii="Times New Roman" w:hAnsi="Times New Roman" w:cs="Times New Roman"/>
+          <w:color w:val="000000"/>
+          <w:sz w:val="26"/>
+          <w:szCs w:val="26"/>
+        </w:rPr>
+      </w:pPr>
+      <w:r>
+        <w:rPr>
+          <w:rFonts w:ascii="Times New Roman" w:hAnsi="Times New Roman" w:cs="Times New Roman"/>
+          <w:color w:val="000000"/>
+          <w:sz w:val="26"/>
+          <w:szCs w:val="26"/>
+        </w:rPr>
+        <w:t xml:space="preserve">+ Việc tìm hiểu và sự dụng thuật toán quay lui (tìm nước đi) khiến chúng em mất nhiều thời gian trong việc chạy và sửa lỗi. </w:t>
+      </w:r>
+    </w:p>
+    <w:p>
+      <w:pPr>
+        <w:spacing w:after="240" w:line="360" w:lineRule="auto"/>
+        <w:ind w:firstLine="540"/>
+        <w:jc w:val="both"/>
+        <w:rPr>
+          <w:rFonts w:ascii="Times New Roman" w:hAnsi="Times New Roman" w:cs="Times New Roman"/>
+          <w:color w:val="000000"/>
+          <w:sz w:val="26"/>
+          <w:szCs w:val="26"/>
+        </w:rPr>
+      </w:pPr>
+      <w:r>
+        <w:rPr>
+          <w:rFonts w:ascii="Times New Roman" w:hAnsi="Times New Roman" w:cs="Times New Roman"/>
+          <w:color w:val="000000"/>
+          <w:sz w:val="26"/>
+          <w:szCs w:val="26"/>
+        </w:rPr>
+        <w:t>+ Việc tham khảo và viết ra báo cáo đồ án hoàn chỉnh cũng là một khó khan lớn. Cụ thể là cách điễn đạt cho các đoạn code được sử dụng trong đồ án.</w:t>
+      </w:r>
+    </w:p>
+    <w:p>
+      <w:pPr>
+        <w:spacing w:after="240" w:line="360" w:lineRule="auto"/>
+        <w:ind w:firstLine="540"/>
+        <w:jc w:val="both"/>
+        <w:rPr>
+          <w:rFonts w:ascii="Times New Roman" w:hAnsi="Times New Roman" w:cs="Times New Roman"/>
+          <w:color w:val="000000"/>
+          <w:sz w:val="26"/>
+          <w:szCs w:val="26"/>
+        </w:rPr>
+      </w:pPr>
+      <w:r>
+        <w:rPr>
+          <w:rFonts w:ascii="Times New Roman" w:hAnsi="Times New Roman" w:cs="Times New Roman"/>
+          <w:color w:val="000000"/>
+          <w:sz w:val="26"/>
+          <w:szCs w:val="26"/>
+        </w:rPr>
+        <w:t>+ Bên cạnh đó, chúng em cũng gặp phải khó khan trong việc thực hiện theo kế hoạch. Cụ thể là có một số thay đổi về người thực hiện công việc và một số trì hoãn về thời gian hoàn thành so với thời gian dự kiến.</w:t>
+      </w:r>
+    </w:p>
+    <w:p>
+      <w:pPr>
         <w:spacing w:line="360" w:lineRule="auto"/>
         <w:jc w:val="both"/>
         <w:rPr>
@@ -11149,19 +11340,12 @@
           <w:szCs w:val="26"/>
         </w:rPr>
       </w:pPr>
-      <w:r>
-        <w:rPr>
-          <w:rFonts w:ascii="Times New Roman" w:hAnsi="Times New Roman" w:cs="Times New Roman"/>
-          <w:sz w:val="26"/>
-          <w:szCs w:val="26"/>
-        </w:rPr>
-        <w:t>Trong quá trình thực hiện đề tài, mặc dù đã ra sức nghiên cứu và cố gắng nhưng chắc chắn khó tránh khỏi những thiếu sót, chúng em rất mong nhận được sự chỉ dẫn, ý kiến đóng góp của thầy để chúng em ngày càng hoàn thiện hơn.</w:t>
-      </w:r>
     </w:p>
     <w:p>
       <w:pPr>
         <w:pStyle w:val="Heading2"/>
         <w:spacing w:after="100" w:afterAutospacing="1"/>
+        <w:ind w:left="540"/>
         <w:rPr>
           <w:rFonts w:ascii="Times New Roman" w:hAnsi="Times New Roman" w:cs="Times New Roman"/>
           <w:b/>
@@ -11179,204 +11363,170 @@
     </w:p>
     <w:p>
       <w:pPr>
+        <w:spacing w:after="240" w:line="360" w:lineRule="auto"/>
+        <w:ind w:firstLine="540"/>
+        <w:jc w:val="both"/>
+        <w:rPr>
+          <w:rFonts w:ascii="Times New Roman" w:hAnsi="Times New Roman" w:cs="Times New Roman"/>
+          <w:sz w:val="26"/>
+          <w:szCs w:val="26"/>
+        </w:rPr>
+      </w:pPr>
+      <w:r>
+        <w:rPr>
+          <w:rFonts w:ascii="Times New Roman" w:hAnsi="Times New Roman" w:cs="Times New Roman"/>
+          <w:sz w:val="26"/>
+          <w:szCs w:val="26"/>
+        </w:rPr>
+        <w:t>Sau</w:t>
+      </w:r>
+      <w:r>
+        <w:rPr>
+          <w:rFonts w:ascii="Times New Roman" w:hAnsi="Times New Roman" w:cs="Times New Roman"/>
+          <w:sz w:val="26"/>
+          <w:szCs w:val="26"/>
+        </w:rPr>
+        <w:t xml:space="preserve"> quá trình thực hiện đề</w:t>
+      </w:r>
+      <w:r>
+        <w:rPr>
+          <w:rFonts w:ascii="Times New Roman" w:hAnsi="Times New Roman" w:cs="Times New Roman"/>
+          <w:sz w:val="26"/>
+          <w:szCs w:val="26"/>
+        </w:rPr>
+        <w:t xml:space="preserve"> tài</w:t>
+      </w:r>
+      <w:r>
+        <w:rPr>
+          <w:rFonts w:ascii="Times New Roman" w:hAnsi="Times New Roman" w:cs="Times New Roman"/>
+          <w:sz w:val="26"/>
+          <w:szCs w:val="26"/>
+        </w:rPr>
+        <w:t xml:space="preserve">, chúng em </w:t>
+      </w:r>
+      <w:r>
+        <w:rPr>
+          <w:rFonts w:ascii="Times New Roman" w:hAnsi="Times New Roman" w:cs="Times New Roman"/>
+          <w:sz w:val="26"/>
+          <w:szCs w:val="26"/>
+        </w:rPr>
+        <w:t>đã đúc kết thêm được một số kinh nghiệm có thể giúp cho các đồ án tiếp theo có thể tốt hơn</w:t>
+      </w:r>
+      <w:r>
+        <w:rPr>
+          <w:rFonts w:ascii="Times New Roman" w:hAnsi="Times New Roman" w:cs="Times New Roman"/>
+          <w:sz w:val="26"/>
+          <w:szCs w:val="26"/>
+        </w:rPr>
+        <w:t>.</w:t>
+      </w:r>
+      <w:r>
+        <w:rPr>
+          <w:rFonts w:ascii="Times New Roman" w:hAnsi="Times New Roman" w:cs="Times New Roman"/>
+          <w:sz w:val="26"/>
+          <w:szCs w:val="26"/>
+        </w:rPr>
+        <w:t xml:space="preserve"> Cụ thể là:</w:t>
+      </w:r>
+    </w:p>
+    <w:p>
+      <w:pPr>
+        <w:spacing w:after="240" w:line="360" w:lineRule="auto"/>
+        <w:ind w:firstLine="540"/>
+        <w:jc w:val="both"/>
+        <w:rPr>
+          <w:rFonts w:ascii="Times New Roman" w:hAnsi="Times New Roman" w:cs="Times New Roman"/>
+          <w:color w:val="000000"/>
+          <w:sz w:val="26"/>
+          <w:szCs w:val="26"/>
+        </w:rPr>
+      </w:pPr>
+      <w:r>
+        <w:rPr>
+          <w:rFonts w:ascii="Times New Roman" w:hAnsi="Times New Roman" w:cs="Times New Roman"/>
+          <w:color w:val="000000"/>
+          <w:sz w:val="26"/>
+          <w:szCs w:val="26"/>
+        </w:rPr>
+        <w:t>+</w:t>
+      </w:r>
+      <w:r>
+        <w:rPr>
+          <w:rFonts w:ascii="Times New Roman" w:hAnsi="Times New Roman" w:cs="Times New Roman"/>
+          <w:color w:val="000000"/>
+          <w:sz w:val="26"/>
+          <w:szCs w:val="26"/>
+        </w:rPr>
+        <w:t xml:space="preserve"> Cần phải chủ động hơn về thời gian, dự trù trước thời hạn hoàn thành để đi đúng theo thời gian hoàn thành dự kiến đã đề ra.</w:t>
+      </w:r>
+    </w:p>
+    <w:p>
+      <w:pPr>
+        <w:spacing w:after="240" w:line="360" w:lineRule="auto"/>
+        <w:ind w:firstLine="540"/>
+        <w:jc w:val="both"/>
+        <w:rPr>
+          <w:rFonts w:ascii="Times New Roman" w:hAnsi="Times New Roman" w:cs="Times New Roman"/>
+          <w:color w:val="000000"/>
+          <w:sz w:val="26"/>
+          <w:szCs w:val="26"/>
+        </w:rPr>
+      </w:pPr>
+      <w:r>
+        <w:rPr>
+          <w:rFonts w:ascii="Times New Roman" w:hAnsi="Times New Roman" w:cs="Times New Roman"/>
+          <w:color w:val="000000"/>
+          <w:sz w:val="26"/>
+          <w:szCs w:val="26"/>
+        </w:rPr>
+        <w:t>+</w:t>
+      </w:r>
+      <w:r>
+        <w:rPr>
+          <w:rFonts w:ascii="Times New Roman" w:hAnsi="Times New Roman" w:cs="Times New Roman"/>
+          <w:color w:val="000000"/>
+          <w:sz w:val="26"/>
+          <w:szCs w:val="26"/>
+        </w:rPr>
+        <w:t xml:space="preserve"> Cần phải dành nhiều thời gian hơn trong việc tìm hiểu về đồ án để có thể hiể</w:t>
+      </w:r>
+      <w:r>
+        <w:rPr>
+          <w:rFonts w:ascii="Times New Roman" w:hAnsi="Times New Roman" w:cs="Times New Roman"/>
+          <w:color w:val="000000"/>
+          <w:sz w:val="26"/>
+          <w:szCs w:val="26"/>
+        </w:rPr>
+        <w:t>u rõ mình đang làm gì.</w:t>
+      </w:r>
+    </w:p>
+    <w:p>
+      <w:pPr>
         <w:spacing w:after="0" w:line="360" w:lineRule="auto"/>
-        <w:rPr>
-          <w:rFonts w:ascii="Times New Roman" w:hAnsi="Times New Roman" w:cs="Times New Roman"/>
-          <w:color w:val="000000"/>
-          <w:sz w:val="26"/>
-          <w:szCs w:val="26"/>
-        </w:rPr>
-      </w:pPr>
-      <w:r>
-        <w:rPr>
-          <w:rFonts w:ascii="Times New Roman" w:hAnsi="Times New Roman" w:cs="Times New Roman"/>
-          <w:color w:val="000000"/>
-          <w:sz w:val="26"/>
-          <w:szCs w:val="26"/>
-        </w:rPr>
-        <w:t>Sau một thời học tập và nghiên cứu,</w:t>
-      </w:r>
-      <w:r>
-        <w:rPr>
-          <w:rFonts w:ascii="Times New Roman" w:hAnsi="Times New Roman" w:cs="Times New Roman"/>
-          <w:color w:val="000000"/>
-          <w:sz w:val="26"/>
-          <w:szCs w:val="26"/>
-        </w:rPr>
-        <w:t xml:space="preserve"> em nhận thấy một số khó khăn. </w:t>
-      </w:r>
-      <w:r>
-        <w:rPr>
-          <w:rFonts w:ascii="Times New Roman" w:hAnsi="Times New Roman" w:cs="Times New Roman"/>
-          <w:color w:val="000000"/>
-          <w:sz w:val="26"/>
-          <w:szCs w:val="26"/>
-        </w:rPr>
-        <w:br/>
-        <w:t xml:space="preserve">+ Việc hiểu và sử dụng ngăn xếp để đưa vào bài toán “Mã đi tuần” là khó khan đầu tiên. </w:t>
-      </w:r>
-      <w:r>
-        <w:rPr>
-          <w:rFonts w:ascii="Times New Roman" w:hAnsi="Times New Roman" w:cs="Times New Roman"/>
-          <w:color w:val="000000"/>
-          <w:sz w:val="26"/>
-          <w:szCs w:val="26"/>
-        </w:rPr>
-        <w:br/>
-        <w:t xml:space="preserve">+ Việc tìm hiểu và sự dụng thuật toán quay lui </w:t>
-      </w:r>
-      <w:r>
-        <w:rPr>
-          <w:rFonts w:ascii="Times New Roman" w:hAnsi="Times New Roman" w:cs="Times New Roman"/>
-          <w:color w:val="000000"/>
-          <w:sz w:val="26"/>
-          <w:szCs w:val="26"/>
-        </w:rPr>
-        <w:t xml:space="preserve">(tìm nước đi) </w:t>
-      </w:r>
-      <w:r>
-        <w:rPr>
-          <w:rFonts w:ascii="Times New Roman" w:hAnsi="Times New Roman" w:cs="Times New Roman"/>
-          <w:color w:val="000000"/>
-          <w:sz w:val="26"/>
-          <w:szCs w:val="26"/>
-        </w:rPr>
-        <w:t>khiến chúng em mất nhiều thời gian trong việc chạy và sửa lỗi.</w:t>
-      </w:r>
-      <w:r>
-        <w:rPr>
-          <w:rFonts w:ascii="Times New Roman" w:hAnsi="Times New Roman" w:cs="Times New Roman"/>
-          <w:color w:val="000000"/>
-          <w:sz w:val="26"/>
-          <w:szCs w:val="26"/>
-        </w:rPr>
-        <w:br/>
-        <w:t xml:space="preserve">+ </w:t>
-      </w:r>
-      <w:bookmarkStart w:id="18" w:name="_GoBack"/>
-      <w:bookmarkEnd w:id="18"/>
+        <w:jc w:val="both"/>
+        <w:rPr>
+          <w:rFonts w:ascii="Times New Roman" w:hAnsi="Times New Roman" w:cs="Times New Roman"/>
+          <w:color w:val="000000"/>
+          <w:sz w:val="26"/>
+          <w:szCs w:val="26"/>
+        </w:rPr>
+      </w:pPr>
     </w:p>
     <w:p>
       <w:pPr>
         <w:spacing w:after="0" w:line="360" w:lineRule="auto"/>
-        <w:jc w:val="center"/>
-        <w:rPr>
-          <w:rFonts w:ascii="Times New Roman" w:hAnsi="Times New Roman" w:cs="Times New Roman"/>
-          <w:b/>
-          <w:color w:val="000000"/>
-          <w:sz w:val="28"/>
-          <w:szCs w:val="28"/>
+        <w:jc w:val="both"/>
+        <w:rPr>
+          <w:rFonts w:ascii="Times New Roman" w:hAnsi="Times New Roman" w:cs="Times New Roman"/>
+          <w:color w:val="000000"/>
+          <w:sz w:val="26"/>
+          <w:szCs w:val="26"/>
         </w:rPr>
       </w:pPr>
     </w:p>
     <w:p>
       <w:pPr>
         <w:spacing w:after="0" w:line="360" w:lineRule="auto"/>
-        <w:jc w:val="center"/>
-        <w:rPr>
-          <w:rFonts w:ascii="Times New Roman" w:hAnsi="Times New Roman" w:cs="Times New Roman"/>
-          <w:b/>
-          <w:color w:val="000000"/>
-          <w:sz w:val="28"/>
-          <w:szCs w:val="28"/>
-        </w:rPr>
-      </w:pPr>
-    </w:p>
-    <w:p>
-      <w:pPr>
-        <w:spacing w:after="0" w:line="360" w:lineRule="auto"/>
-        <w:jc w:val="center"/>
-        <w:rPr>
-          <w:rFonts w:ascii="Times New Roman" w:hAnsi="Times New Roman" w:cs="Times New Roman"/>
-          <w:b/>
-          <w:color w:val="000000"/>
-          <w:sz w:val="28"/>
-          <w:szCs w:val="28"/>
-        </w:rPr>
-      </w:pPr>
-    </w:p>
-    <w:p>
-      <w:pPr>
-        <w:spacing w:after="0" w:line="360" w:lineRule="auto"/>
-        <w:jc w:val="center"/>
-        <w:rPr>
-          <w:rFonts w:ascii="Times New Roman" w:hAnsi="Times New Roman" w:cs="Times New Roman"/>
-          <w:b/>
-          <w:color w:val="000000"/>
-          <w:sz w:val="28"/>
-          <w:szCs w:val="28"/>
-        </w:rPr>
-      </w:pPr>
-    </w:p>
-    <w:p>
-      <w:pPr>
-        <w:spacing w:after="0" w:line="360" w:lineRule="auto"/>
-        <w:jc w:val="center"/>
-        <w:rPr>
-          <w:rFonts w:ascii="Times New Roman" w:hAnsi="Times New Roman" w:cs="Times New Roman"/>
-          <w:b/>
-          <w:color w:val="000000"/>
-          <w:sz w:val="28"/>
-          <w:szCs w:val="28"/>
-        </w:rPr>
-      </w:pPr>
-    </w:p>
-    <w:p>
-      <w:pPr>
-        <w:spacing w:after="0" w:line="360" w:lineRule="auto"/>
-        <w:jc w:val="center"/>
-        <w:rPr>
-          <w:rFonts w:ascii="Times New Roman" w:hAnsi="Times New Roman" w:cs="Times New Roman"/>
-          <w:b/>
-          <w:color w:val="000000"/>
-          <w:sz w:val="28"/>
-          <w:szCs w:val="28"/>
-        </w:rPr>
-      </w:pPr>
-    </w:p>
-    <w:p>
-      <w:pPr>
-        <w:spacing w:after="0" w:line="360" w:lineRule="auto"/>
-        <w:jc w:val="center"/>
-        <w:rPr>
-          <w:rFonts w:ascii="Times New Roman" w:hAnsi="Times New Roman" w:cs="Times New Roman"/>
-          <w:b/>
-          <w:color w:val="000000"/>
-          <w:sz w:val="28"/>
-          <w:szCs w:val="28"/>
-        </w:rPr>
-      </w:pPr>
-    </w:p>
-    <w:p>
-      <w:pPr>
-        <w:spacing w:after="0" w:line="360" w:lineRule="auto"/>
-        <w:jc w:val="center"/>
-        <w:rPr>
-          <w:rFonts w:ascii="Times New Roman" w:hAnsi="Times New Roman" w:cs="Times New Roman"/>
-          <w:b/>
-          <w:color w:val="000000"/>
-          <w:sz w:val="28"/>
-          <w:szCs w:val="28"/>
-        </w:rPr>
-      </w:pPr>
-    </w:p>
-    <w:p>
-      <w:pPr>
-        <w:spacing w:after="0" w:line="360" w:lineRule="auto"/>
-        <w:jc w:val="center"/>
-        <w:rPr>
-          <w:rFonts w:ascii="Times New Roman" w:hAnsi="Times New Roman" w:cs="Times New Roman"/>
-          <w:b/>
-          <w:color w:val="000000"/>
-          <w:sz w:val="28"/>
-          <w:szCs w:val="28"/>
-        </w:rPr>
-      </w:pPr>
-    </w:p>
-    <w:p>
-      <w:pPr>
-        <w:spacing w:after="0" w:line="360" w:lineRule="auto"/>
-        <w:jc w:val="center"/>
         <w:rPr>
           <w:rFonts w:ascii="Times New Roman" w:hAnsi="Times New Roman" w:cs="Times New Roman"/>
           <w:b/>
@@ -11404,6 +11554,7 @@
           <w:b/>
           <w:color w:val="auto"/>
         </w:rPr>
+        <w:lastRenderedPageBreak/>
         <w:t>TÀI LIỆU THAM KHẢO</w:t>
       </w:r>
       <w:bookmarkEnd w:id="19"/>
@@ -12808,7 +12959,7 @@
 </file>
 
 <file path=customXml/itemProps1.xml><?xml version="1.0" encoding="utf-8"?>
-<ds:datastoreItem xmlns:ds="http://schemas.openxmlformats.org/officeDocument/2006/customXml" ds:itemID="{6EC729C0-B2F2-4AAA-8A07-F7BD1B4D8AAC}">
+<ds:datastoreItem xmlns:ds="http://schemas.openxmlformats.org/officeDocument/2006/customXml" ds:itemID="{FA5510EB-0C07-4518-9BE6-ADCBAF568D1E}">
   <ds:schemaRefs>
     <ds:schemaRef ds:uri="http://schemas.openxmlformats.org/officeDocument/2006/bibliography"/>
   </ds:schemaRefs>

</xml_diff>